<commit_message>
Updated word file with screenshot
</commit_message>
<xml_diff>
--- a/Word.docx
+++ b/Word.docx
@@ -3,8 +3,167 @@
 <w:document xmlns:wpc="http://schemas.microsoft.com/office/word/2010/wordprocessingCanvas" xmlns:cx="http://schemas.microsoft.com/office/drawing/2014/chartex" xmlns:cx1="http://schemas.microsoft.com/office/drawing/2015/9/8/chartex" xmlns:cx2="http://schemas.microsoft.com/office/drawing/2015/10/21/chartex" xmlns:cx3="http://schemas.microsoft.com/office/drawing/2016/5/9/chartex" xmlns:cx4="http://schemas.microsoft.com/office/drawing/2016/5/10/chartex" xmlns:cx5="http://schemas.microsoft.com/office/drawing/2016/5/11/chartex" xmlns:cx6="http://schemas.microsoft.com/office/drawing/2016/5/12/chartex" xmlns:cx7="http://schemas.microsoft.com/office/drawing/2016/5/13/chartex" xmlns:cx8="http://schemas.microsoft.com/office/drawing/2016/5/14/chartex" xmlns:mc="http://schemas.openxmlformats.org/markup-compatibility/2006" xmlns:aink="http://schemas.microsoft.com/office/drawing/2016/ink" xmlns:am3d="http://schemas.microsoft.com/office/drawing/2017/model3d" xmlns:o="urn:schemas-microsoft-com:office:office" xmlns:r="http://schemas.openxmlformats.org/officeDocument/2006/relationships" xmlns:m="http://schemas.openxmlformats.org/officeDocument/2006/math" xmlns:v="urn:schemas-microsoft-com:vml" xmlns:wp14="http://schemas.microsoft.com/office/word/2010/wordprocessingDrawing" xmlns:wp="http://schemas.openxmlformats.org/drawingml/2006/wordprocessingDrawing" xmlns:w10="urn:schemas-microsoft-com:office:word" xmlns:w="http://schemas.openxmlformats.org/wordprocessingml/2006/main" xmlns:w14="http://schemas.microsoft.com/office/word/2010/wordml" xmlns:w15="http://schemas.microsoft.com/office/word/2012/wordml" xmlns:w16cid="http://schemas.microsoft.com/office/word/2016/wordml/cid" xmlns:w16se="http://schemas.microsoft.com/office/word/2015/wordml/symex" xmlns:wpg="http://schemas.microsoft.com/office/word/2010/wordprocessingGroup" xmlns:wpi="http://schemas.microsoft.com/office/word/2010/wordprocessingInk" xmlns:wne="http://schemas.microsoft.com/office/word/2006/wordml" xmlns:wps="http://schemas.microsoft.com/office/word/2010/wordprocessingShape" mc:Ignorable="w14 w15 w16se w16cid wp14">
   <w:body>
     <w:p>
+      <w:pPr>
+        <w:rPr>
+          <w:rFonts w:ascii="Times New Roman" w:hAnsi="Times New Roman" w:cs="Times New Roman"/>
+          <w:sz w:val="32"/>
+          <w:szCs w:val="32"/>
+        </w:rPr>
+      </w:pPr>
       <w:r>
+        <w:rPr>
+          <w:rFonts w:ascii="Times New Roman" w:hAnsi="Times New Roman" w:cs="Times New Roman"/>
+          <w:sz w:val="32"/>
+          <w:szCs w:val="32"/>
+        </w:rPr>
         <w:t>Changing text to see result in bash.</w:t>
+      </w:r>
+    </w:p>
+    <w:p>
+      <w:pPr>
+        <w:rPr>
+          <w:rFonts w:ascii="Times New Roman" w:hAnsi="Times New Roman" w:cs="Times New Roman"/>
+          <w:sz w:val="32"/>
+          <w:szCs w:val="32"/>
+        </w:rPr>
+      </w:pPr>
+    </w:p>
+    <w:p>
+      <w:pPr>
+        <w:rPr>
+          <w:rFonts w:ascii="Times New Roman" w:hAnsi="Times New Roman" w:cs="Times New Roman"/>
+          <w:sz w:val="32"/>
+          <w:szCs w:val="32"/>
+        </w:rPr>
+      </w:pPr>
+      <w:r>
+        <w:rPr>
+          <w:rFonts w:ascii="Times New Roman" w:hAnsi="Times New Roman" w:cs="Times New Roman"/>
+          <w:sz w:val="32"/>
+          <w:szCs w:val="32"/>
+        </w:rPr>
+        <w:t>This is ho</w:t>
+      </w:r>
+      <w:r>
+        <w:rPr>
+          <w:rFonts w:ascii="Times New Roman" w:hAnsi="Times New Roman" w:cs="Times New Roman"/>
+          <w:sz w:val="32"/>
+          <w:szCs w:val="32"/>
+        </w:rPr>
+        <w:t>w</w:t>
+      </w:r>
+      <w:r>
+        <w:rPr>
+          <w:rFonts w:ascii="Times New Roman" w:hAnsi="Times New Roman" w:cs="Times New Roman"/>
+          <w:sz w:val="32"/>
+          <w:szCs w:val="32"/>
+        </w:rPr>
+        <w:t xml:space="preserve"> your push your code from local system to git</w:t>
+      </w:r>
+      <w:r>
+        <w:rPr>
+          <w:rFonts w:ascii="Times New Roman" w:hAnsi="Times New Roman" w:cs="Times New Roman"/>
+          <w:sz w:val="32"/>
+          <w:szCs w:val="32"/>
+        </w:rPr>
+        <w:t>-</w:t>
+      </w:r>
+      <w:r>
+        <w:rPr>
+          <w:rFonts w:ascii="Times New Roman" w:hAnsi="Times New Roman" w:cs="Times New Roman"/>
+          <w:sz w:val="32"/>
+          <w:szCs w:val="32"/>
+        </w:rPr>
+        <w:t>hub serve.</w:t>
+      </w:r>
+    </w:p>
+    <w:p>
+      <w:pPr>
+        <w:rPr>
+          <w:rFonts w:ascii="Times New Roman" w:hAnsi="Times New Roman" w:cs="Times New Roman"/>
+          <w:sz w:val="32"/>
+          <w:szCs w:val="32"/>
+        </w:rPr>
+      </w:pPr>
+    </w:p>
+    <w:p>
+      <w:pPr>
+        <w:rPr>
+          <w:rFonts w:ascii="Times New Roman" w:hAnsi="Times New Roman" w:cs="Times New Roman"/>
+          <w:sz w:val="32"/>
+          <w:szCs w:val="32"/>
+        </w:rPr>
+      </w:pPr>
+      <w:r>
+        <w:rPr>
+          <w:rFonts w:ascii="Times New Roman" w:hAnsi="Times New Roman" w:cs="Times New Roman"/>
+          <w:noProof/>
+          <w:sz w:val="32"/>
+          <w:szCs w:val="32"/>
+        </w:rPr>
+        <w:drawing>
+          <wp:inline distT="0" distB="0" distL="0" distR="0" wp14:anchorId="1CE7A8CC" wp14:editId="23647AA8">
+            <wp:extent cx="5942809" cy="3036079"/>
+            <wp:effectExtent l="19050" t="19050" r="20320" b="12065"/>
+            <wp:docPr id="1" name="Picture 1"/>
+            <wp:cNvGraphicFramePr>
+              <a:graphicFrameLocks xmlns:a="http://schemas.openxmlformats.org/drawingml/2006/main" noChangeAspect="1"/>
+            </wp:cNvGraphicFramePr>
+            <a:graphic xmlns:a="http://schemas.openxmlformats.org/drawingml/2006/main">
+              <a:graphicData uri="http://schemas.openxmlformats.org/drawingml/2006/picture">
+                <pic:pic xmlns:pic="http://schemas.openxmlformats.org/drawingml/2006/picture">
+                  <pic:nvPicPr>
+                    <pic:cNvPr id="1" name=""/>
+                    <pic:cNvPicPr/>
+                  </pic:nvPicPr>
+                  <pic:blipFill rotWithShape="1">
+                    <a:blip r:embed="rId4"/>
+                    <a:srcRect t="3305" b="5767"/>
+                    <a:stretch/>
+                  </pic:blipFill>
+                  <pic:spPr bwMode="auto">
+                    <a:xfrm>
+                      <a:off x="0" y="0"/>
+                      <a:ext cx="5943600" cy="3036483"/>
+                    </a:xfrm>
+                    <a:prstGeom prst="rect">
+                      <a:avLst/>
+                    </a:prstGeom>
+                    <a:ln w="9525" cap="flat" cmpd="sng" algn="ctr">
+                      <a:solidFill>
+                        <a:sysClr val="windowText" lastClr="000000"/>
+                      </a:solidFill>
+                      <a:prstDash val="solid"/>
+                      <a:round/>
+                      <a:headEnd type="none" w="med" len="med"/>
+                      <a:tailEnd type="none" w="med" len="med"/>
+                      <a:extLst>
+                        <a:ext uri="{C807C97D-BFC1-408E-A445-0C87EB9F89A2}">
+                          <ask:lineSketchStyleProps xmlns:ask="http://schemas.microsoft.com/office/drawing/2018/sketchyshapes" sd="0">
+                            <a:custGeom>
+                              <a:avLst/>
+                              <a:gdLst/>
+                              <a:ahLst/>
+                              <a:cxnLst/>
+                              <a:rect l="0" t="0" r="0" b="0"/>
+                              <a:pathLst/>
+                            </a:custGeom>
+                            <ask:type/>
+                          </ask:lineSketchStyleProps>
+                        </a:ext>
+                      </a:extLst>
+                    </a:ln>
+                    <a:extLst>
+                      <a:ext uri="{53640926-AAD7-44D8-BBD7-CCE9431645EC}">
+                        <a14:shadowObscured xmlns:a14="http://schemas.microsoft.com/office/drawing/2010/main"/>
+                      </a:ext>
+                    </a:extLst>
+                  </pic:spPr>
+                </pic:pic>
+              </a:graphicData>
+            </a:graphic>
+          </wp:inline>
+        </w:drawing>
       </w:r>
       <w:bookmarkStart w:id="0" w:name="_GoBack"/>
       <w:bookmarkEnd w:id="0"/>

</xml_diff>